<commit_message>
Update Nội quy hình phạt của nhóm.docx
</commit_message>
<xml_diff>
--- a/Nội quy hình phạt của nhóm.docx
+++ b/Nội quy hình phạt của nhóm.docx
@@ -612,6 +612,15 @@
                 <w:szCs w:val="28"/>
               </w:rPr>
               <w:t>thiếu tinh thần nhóm</w:t>
+            </w:r>
+            <w:r>
+              <w:rPr>
+                <w:b/>
+                <w:color w:val="000000" w:themeColor="text1"/>
+                <w:sz w:val="24"/>
+                <w:szCs w:val="28"/>
+              </w:rPr>
+              <w:t>: 50k</w:t>
             </w:r>
             <w:bookmarkStart w:id="0" w:name="_GoBack"/>
             <w:bookmarkEnd w:id="0"/>

</xml_diff>